<commit_message>
Base de Datos - Intro - Unit 2 - Continuing
</commit_message>
<xml_diff>
--- a/BaseDeDatos/1. Introduccion a las Bases de Datos/Unidad 2/UNIDAD2.docx
+++ b/BaseDeDatos/1. Introduccion a las Bases de Datos/Unidad 2/UNIDAD2.docx
@@ -406,6 +406,1313 @@
           <w:rFonts w:ascii="Arial" w:eastAsia="Times New Roman" w:hAnsi="Arial" w:cs="Arial"/>
           <w:sz w:val="24"/>
           <w:szCs w:val="24"/>
+          <w:lang w:val="es-CR"/>
+        </w:rPr>
+      </w:pPr>
+      <w:r>
+        <w:rPr>
+          <w:rFonts w:ascii="Arial" w:eastAsia="Times New Roman" w:hAnsi="Arial" w:cs="Arial"/>
+          <w:sz w:val="24"/>
+          <w:szCs w:val="24"/>
+          <w:lang w:val="es-CR"/>
+        </w:rPr>
+        <w:t>SQ</w:t>
+      </w:r>
+      <w:r>
+        <w:rPr>
+          <w:rFonts w:ascii="Arial" w:eastAsia="Times New Roman" w:hAnsi="Arial" w:cs="Arial"/>
+          <w:sz w:val="24"/>
+          <w:szCs w:val="24"/>
+          <w:lang w:val="es-CR"/>
+        </w:rPr>
+        <w:t>L – Relacionales</w:t>
+      </w:r>
+      <w:r>
+        <w:rPr>
+          <w:rFonts w:ascii="Arial" w:eastAsia="Times New Roman" w:hAnsi="Arial" w:cs="Arial"/>
+          <w:sz w:val="24"/>
+          <w:szCs w:val="24"/>
+          <w:lang w:val="es-CR"/>
+        </w:rPr>
+        <w:t>:</w:t>
+      </w:r>
+    </w:p>
+    <w:p>
+      <w:pPr>
+        <w:pStyle w:val="ListParagraph"/>
+        <w:numPr>
+          <w:ilvl w:val="0"/>
+          <w:numId w:val="4"/>
+        </w:numPr>
+        <w:spacing w:before="100" w:beforeAutospacing="1" w:after="100" w:afterAutospacing="1" w:line="240" w:lineRule="auto"/>
+        <w:rPr>
+          <w:rFonts w:ascii="Arial" w:eastAsia="Times New Roman" w:hAnsi="Arial" w:cs="Arial"/>
+          <w:sz w:val="24"/>
+          <w:szCs w:val="24"/>
+          <w:lang w:val="es-CR"/>
+        </w:rPr>
+      </w:pPr>
+      <w:r>
+        <w:rPr>
+          <w:rFonts w:ascii="Arial" w:eastAsia="Times New Roman" w:hAnsi="Arial" w:cs="Arial"/>
+          <w:sz w:val="24"/>
+          <w:szCs w:val="24"/>
+          <w:lang w:val="es-CR"/>
+        </w:rPr>
+        <w:t>Los datos se estructuran en un esquema</w:t>
+      </w:r>
+      <w:r>
+        <w:rPr>
+          <w:rFonts w:ascii="Arial" w:eastAsia="Times New Roman" w:hAnsi="Arial" w:cs="Arial"/>
+          <w:sz w:val="24"/>
+          <w:szCs w:val="24"/>
+          <w:lang w:val="es-CR"/>
+        </w:rPr>
+        <w:t>, como se van a organizar las entidades, en tablas</w:t>
+      </w:r>
+      <w:r>
+        <w:rPr>
+          <w:rFonts w:ascii="Arial" w:eastAsia="Times New Roman" w:hAnsi="Arial" w:cs="Arial"/>
+          <w:sz w:val="24"/>
+          <w:szCs w:val="24"/>
+          <w:lang w:val="es-CR"/>
+        </w:rPr>
+        <w:t>, todos los registros contendrán la misma estructura</w:t>
+      </w:r>
+      <w:r>
+        <w:rPr>
+          <w:rFonts w:ascii="Arial" w:eastAsia="Times New Roman" w:hAnsi="Arial" w:cs="Arial"/>
+          <w:sz w:val="24"/>
+          <w:szCs w:val="24"/>
+          <w:lang w:val="es-CR"/>
+        </w:rPr>
+        <w:t>, sino se indica un valor en una columna se tomará un valor por defecto que en la mayoría de los casos será nulo</w:t>
+      </w:r>
+      <w:r>
+        <w:rPr>
+          <w:rFonts w:ascii="Arial" w:eastAsia="Times New Roman" w:hAnsi="Arial" w:cs="Arial"/>
+          <w:sz w:val="24"/>
+          <w:szCs w:val="24"/>
+          <w:lang w:val="es-CR"/>
+        </w:rPr>
+        <w:t>.</w:t>
+      </w:r>
+    </w:p>
+    <w:p>
+      <w:pPr>
+        <w:pStyle w:val="ListParagraph"/>
+        <w:numPr>
+          <w:ilvl w:val="0"/>
+          <w:numId w:val="4"/>
+        </w:numPr>
+        <w:spacing w:before="100" w:beforeAutospacing="1" w:after="100" w:afterAutospacing="1" w:line="240" w:lineRule="auto"/>
+        <w:rPr>
+          <w:rFonts w:ascii="Arial" w:eastAsia="Times New Roman" w:hAnsi="Arial" w:cs="Arial"/>
+          <w:sz w:val="24"/>
+          <w:szCs w:val="24"/>
+          <w:lang w:val="es-CR"/>
+        </w:rPr>
+      </w:pPr>
+      <w:r>
+        <w:rPr>
+          <w:rFonts w:ascii="Arial" w:eastAsia="Times New Roman" w:hAnsi="Arial" w:cs="Arial"/>
+          <w:sz w:val="24"/>
+          <w:szCs w:val="24"/>
+          <w:lang w:val="es-CR"/>
+        </w:rPr>
+        <w:t>Lenguaje manejador de la base de datos</w:t>
+      </w:r>
+    </w:p>
+    <w:p>
+      <w:pPr>
+        <w:pStyle w:val="ListParagraph"/>
+        <w:numPr>
+          <w:ilvl w:val="0"/>
+          <w:numId w:val="4"/>
+        </w:numPr>
+        <w:spacing w:before="100" w:beforeAutospacing="1" w:after="100" w:afterAutospacing="1" w:line="240" w:lineRule="auto"/>
+        <w:rPr>
+          <w:rFonts w:ascii="Arial" w:eastAsia="Times New Roman" w:hAnsi="Arial" w:cs="Arial"/>
+          <w:sz w:val="24"/>
+          <w:szCs w:val="24"/>
+          <w:lang w:val="es-CR"/>
+        </w:rPr>
+      </w:pPr>
+      <w:r>
+        <w:rPr>
+          <w:rFonts w:ascii="Arial" w:eastAsia="Times New Roman" w:hAnsi="Arial" w:cs="Arial"/>
+          <w:sz w:val="24"/>
+          <w:szCs w:val="24"/>
+          <w:lang w:val="es-CR"/>
+        </w:rPr>
+        <w:t>Se basan en el principio de integridad que significa que los datos no deben ser redundantes</w:t>
+      </w:r>
+      <w:r>
+        <w:rPr>
+          <w:rFonts w:ascii="Arial" w:eastAsia="Times New Roman" w:hAnsi="Arial" w:cs="Arial"/>
+          <w:sz w:val="24"/>
+          <w:szCs w:val="24"/>
+          <w:lang w:val="es-CR"/>
+        </w:rPr>
+        <w:t>, los datos siempre deben ser consistentes</w:t>
+      </w:r>
+    </w:p>
+    <w:p>
+      <w:pPr>
+        <w:pStyle w:val="ListParagraph"/>
+        <w:numPr>
+          <w:ilvl w:val="0"/>
+          <w:numId w:val="4"/>
+        </w:numPr>
+        <w:spacing w:before="100" w:beforeAutospacing="1" w:after="100" w:afterAutospacing="1" w:line="240" w:lineRule="auto"/>
+        <w:rPr>
+          <w:rFonts w:ascii="Arial" w:eastAsia="Times New Roman" w:hAnsi="Arial" w:cs="Arial"/>
+          <w:sz w:val="24"/>
+          <w:szCs w:val="24"/>
+          <w:lang w:val="es-CR"/>
+        </w:rPr>
+      </w:pPr>
+      <w:r>
+        <w:rPr>
+          <w:rFonts w:ascii="Arial" w:eastAsia="Times New Roman" w:hAnsi="Arial" w:cs="Arial"/>
+          <w:sz w:val="24"/>
+          <w:szCs w:val="24"/>
+          <w:lang w:val="es-CR"/>
+        </w:rPr>
+        <w:t>Se caracteriza por poseer una escalabilidad Vertical</w:t>
+      </w:r>
+      <w:r>
+        <w:rPr>
+          <w:rFonts w:ascii="Arial" w:eastAsia="Times New Roman" w:hAnsi="Arial" w:cs="Arial"/>
+          <w:sz w:val="24"/>
+          <w:szCs w:val="24"/>
+          <w:lang w:val="es-CR"/>
+        </w:rPr>
+        <w:t>, lo cual quiere decir que si se desea una DB más potente solo se debe incrementar el tamaño del recurso</w:t>
+      </w:r>
+      <w:r>
+        <w:rPr>
+          <w:rFonts w:ascii="Arial" w:eastAsia="Times New Roman" w:hAnsi="Arial" w:cs="Arial"/>
+          <w:sz w:val="24"/>
+          <w:szCs w:val="24"/>
+          <w:lang w:val="es-CR"/>
+        </w:rPr>
+        <w:t>, si necesitamos más capacidad para la base de datos significa que necesitamos más capacidad en los servidores.</w:t>
+      </w:r>
+    </w:p>
+    <w:p>
+      <w:pPr>
+        <w:pStyle w:val="ListParagraph"/>
+        <w:numPr>
+          <w:ilvl w:val="0"/>
+          <w:numId w:val="4"/>
+        </w:numPr>
+        <w:spacing w:before="100" w:beforeAutospacing="1" w:after="100" w:afterAutospacing="1" w:line="240" w:lineRule="auto"/>
+        <w:rPr>
+          <w:rFonts w:ascii="Arial" w:eastAsia="Times New Roman" w:hAnsi="Arial" w:cs="Arial"/>
+          <w:sz w:val="24"/>
+          <w:szCs w:val="24"/>
+          <w:lang w:val="es-CR"/>
+        </w:rPr>
+      </w:pPr>
+      <w:r>
+        <w:rPr>
+          <w:rFonts w:ascii="Arial" w:eastAsia="Times New Roman" w:hAnsi="Arial" w:cs="Arial"/>
+          <w:sz w:val="24"/>
+          <w:szCs w:val="24"/>
+          <w:lang w:val="es-CR"/>
+        </w:rPr>
+        <w:lastRenderedPageBreak/>
+        <w:t>SQL más conocidos: MySQL</w:t>
+      </w:r>
+      <w:r>
+        <w:rPr>
+          <w:rFonts w:ascii="Arial" w:eastAsia="Times New Roman" w:hAnsi="Arial" w:cs="Arial"/>
+          <w:sz w:val="24"/>
+          <w:szCs w:val="24"/>
+          <w:lang w:val="es-CR"/>
+        </w:rPr>
+        <w:t xml:space="preserve">, PostgreSQL, Oracle, Microsoft </w:t>
+      </w:r>
+      <w:r>
+        <w:rPr>
+          <w:rFonts w:ascii="Arial" w:eastAsia="Times New Roman" w:hAnsi="Arial" w:cs="Arial"/>
+          <w:sz w:val="24"/>
+          <w:szCs w:val="24"/>
+          <w:lang w:val="es-CR"/>
+        </w:rPr>
+        <w:t>Access</w:t>
+      </w:r>
+    </w:p>
+    <w:p>
+      <w:pPr>
+        <w:spacing w:before="100" w:beforeAutospacing="1" w:after="100" w:afterAutospacing="1" w:line="240" w:lineRule="auto"/>
+        <w:rPr>
+          <w:rFonts w:ascii="Arial" w:eastAsia="Times New Roman" w:hAnsi="Arial" w:cs="Arial"/>
+          <w:sz w:val="24"/>
+          <w:szCs w:val="24"/>
+          <w:lang w:val="es-CR"/>
+        </w:rPr>
+      </w:pPr>
+      <w:r>
+        <w:rPr>
+          <w:rFonts w:ascii="Arial" w:eastAsia="Times New Roman" w:hAnsi="Arial" w:cs="Arial"/>
+          <w:sz w:val="24"/>
+          <w:szCs w:val="24"/>
+          <w:lang w:val="es-CR"/>
+        </w:rPr>
+        <w:t>NoSQL – No Relacionales</w:t>
+      </w:r>
+    </w:p>
+    <w:p>
+      <w:pPr>
+        <w:pStyle w:val="ListParagraph"/>
+        <w:numPr>
+          <w:ilvl w:val="0"/>
+          <w:numId w:val="4"/>
+        </w:numPr>
+        <w:spacing w:before="100" w:beforeAutospacing="1" w:after="100" w:afterAutospacing="1" w:line="240" w:lineRule="auto"/>
+        <w:rPr>
+          <w:rFonts w:ascii="Arial" w:eastAsia="Times New Roman" w:hAnsi="Arial" w:cs="Arial"/>
+          <w:sz w:val="24"/>
+          <w:szCs w:val="24"/>
+          <w:lang w:val="es-CR"/>
+        </w:rPr>
+      </w:pPr>
+      <w:r>
+        <w:rPr>
+          <w:rFonts w:ascii="Arial" w:eastAsia="Times New Roman" w:hAnsi="Arial" w:cs="Arial"/>
+          <w:sz w:val="24"/>
+          <w:szCs w:val="24"/>
+          <w:lang w:val="es-CR"/>
+        </w:rPr>
+        <w:t>Hay diversas alternativas para almacenar los datos</w:t>
+      </w:r>
+      <w:r>
+        <w:rPr>
+          <w:rFonts w:ascii="Arial" w:eastAsia="Times New Roman" w:hAnsi="Arial" w:cs="Arial"/>
+          <w:sz w:val="24"/>
+          <w:szCs w:val="24"/>
+          <w:lang w:val="es-CR"/>
+        </w:rPr>
+        <w:t>, no poseen una estructura definida</w:t>
+      </w:r>
+    </w:p>
+    <w:p>
+      <w:pPr>
+        <w:pStyle w:val="ListParagraph"/>
+        <w:numPr>
+          <w:ilvl w:val="0"/>
+          <w:numId w:val="4"/>
+        </w:numPr>
+        <w:spacing w:before="100" w:beforeAutospacing="1" w:after="100" w:afterAutospacing="1" w:line="240" w:lineRule="auto"/>
+        <w:rPr>
+          <w:rFonts w:ascii="Arial" w:eastAsia="Times New Roman" w:hAnsi="Arial" w:cs="Arial"/>
+          <w:sz w:val="24"/>
+          <w:szCs w:val="24"/>
+          <w:lang w:val="es-CR"/>
+        </w:rPr>
+      </w:pPr>
+      <w:r>
+        <w:rPr>
+          <w:rFonts w:ascii="Arial" w:eastAsia="Times New Roman" w:hAnsi="Arial" w:cs="Arial"/>
+          <w:sz w:val="24"/>
+          <w:szCs w:val="24"/>
+          <w:lang w:val="es-CR"/>
+        </w:rPr>
+        <w:t>Alta velocidad de acceso y alta disponibilidad de los datos</w:t>
+      </w:r>
+      <w:r>
+        <w:rPr>
+          <w:rFonts w:ascii="Arial" w:eastAsia="Times New Roman" w:hAnsi="Arial" w:cs="Arial"/>
+          <w:sz w:val="24"/>
+          <w:szCs w:val="24"/>
+          <w:lang w:val="es-CR"/>
+        </w:rPr>
+        <w:t>, incluso permitiendo mucha redundancia</w:t>
+      </w:r>
+    </w:p>
+    <w:p>
+      <w:pPr>
+        <w:pStyle w:val="ListParagraph"/>
+        <w:numPr>
+          <w:ilvl w:val="0"/>
+          <w:numId w:val="4"/>
+        </w:numPr>
+        <w:spacing w:before="100" w:beforeAutospacing="1" w:after="100" w:afterAutospacing="1" w:line="240" w:lineRule="auto"/>
+        <w:rPr>
+          <w:rFonts w:ascii="Arial" w:eastAsia="Times New Roman" w:hAnsi="Arial" w:cs="Arial"/>
+          <w:sz w:val="24"/>
+          <w:szCs w:val="24"/>
+          <w:lang w:val="es-CR"/>
+        </w:rPr>
+      </w:pPr>
+      <w:r>
+        <w:rPr>
+          <w:rFonts w:ascii="Arial" w:eastAsia="Times New Roman" w:hAnsi="Arial" w:cs="Arial"/>
+          <w:sz w:val="24"/>
+          <w:szCs w:val="24"/>
+          <w:lang w:val="es-CR"/>
+        </w:rPr>
+        <w:t>Las bases de datos se agrupan en nodos</w:t>
+      </w:r>
+      <w:r>
+        <w:rPr>
+          <w:rFonts w:ascii="Arial" w:eastAsia="Times New Roman" w:hAnsi="Arial" w:cs="Arial"/>
+          <w:sz w:val="24"/>
+          <w:szCs w:val="24"/>
+          <w:lang w:val="es-CR"/>
+        </w:rPr>
+        <w:t xml:space="preserve"> o </w:t>
+      </w:r>
+      <w:proofErr w:type="spellStart"/>
+      <w:r>
+        <w:rPr>
+          <w:rFonts w:ascii="Arial" w:eastAsia="Times New Roman" w:hAnsi="Arial" w:cs="Arial"/>
+          <w:sz w:val="24"/>
+          <w:szCs w:val="24"/>
+          <w:lang w:val="es-CR"/>
+        </w:rPr>
+        <w:t>clusters</w:t>
+      </w:r>
+      <w:proofErr w:type="spellEnd"/>
+      <w:r>
+        <w:rPr>
+          <w:rFonts w:ascii="Arial" w:eastAsia="Times New Roman" w:hAnsi="Arial" w:cs="Arial"/>
+          <w:sz w:val="24"/>
+          <w:szCs w:val="24"/>
+          <w:lang w:val="es-CR"/>
+        </w:rPr>
+        <w:t>, así si deseamos aumentar la capacidad de la base de datos solamente se aumentan la cantidad de nodos</w:t>
+      </w:r>
+    </w:p>
+    <w:p>
+      <w:pPr>
+        <w:pStyle w:val="ListParagraph"/>
+        <w:numPr>
+          <w:ilvl w:val="0"/>
+          <w:numId w:val="4"/>
+        </w:numPr>
+        <w:spacing w:before="100" w:beforeAutospacing="1" w:after="100" w:afterAutospacing="1" w:line="240" w:lineRule="auto"/>
+        <w:rPr>
+          <w:rFonts w:ascii="Arial" w:eastAsia="Times New Roman" w:hAnsi="Arial" w:cs="Arial"/>
+          <w:sz w:val="24"/>
+          <w:szCs w:val="24"/>
+          <w:lang w:val="es-CR"/>
+        </w:rPr>
+      </w:pPr>
+      <w:r>
+        <w:rPr>
+          <w:rFonts w:ascii="Arial" w:eastAsia="Times New Roman" w:hAnsi="Arial" w:cs="Arial"/>
+          <w:sz w:val="24"/>
+          <w:szCs w:val="24"/>
+          <w:lang w:val="es-CR"/>
+        </w:rPr>
+        <w:t>Existen varios de base de datos no relacionales:</w:t>
+      </w:r>
+    </w:p>
+    <w:p>
+      <w:pPr>
+        <w:pStyle w:val="ListParagraph"/>
+        <w:numPr>
+          <w:ilvl w:val="1"/>
+          <w:numId w:val="4"/>
+        </w:numPr>
+        <w:spacing w:before="100" w:beforeAutospacing="1" w:after="100" w:afterAutospacing="1" w:line="240" w:lineRule="auto"/>
+        <w:rPr>
+          <w:rFonts w:ascii="Arial" w:eastAsia="Times New Roman" w:hAnsi="Arial" w:cs="Arial"/>
+          <w:sz w:val="24"/>
+          <w:szCs w:val="24"/>
+          <w:lang w:val="es-CR"/>
+        </w:rPr>
+      </w:pPr>
+      <w:r>
+        <w:rPr>
+          <w:rFonts w:ascii="Arial" w:eastAsia="Times New Roman" w:hAnsi="Arial" w:cs="Arial"/>
+          <w:sz w:val="24"/>
+          <w:szCs w:val="24"/>
+          <w:lang w:val="es-CR"/>
+        </w:rPr>
+        <w:t>Base de datos orientada a documentos</w:t>
+      </w:r>
+      <w:r>
+        <w:rPr>
+          <w:rFonts w:ascii="Arial" w:eastAsia="Times New Roman" w:hAnsi="Arial" w:cs="Arial"/>
+          <w:sz w:val="24"/>
+          <w:szCs w:val="24"/>
+          <w:lang w:val="es-CR"/>
+        </w:rPr>
+        <w:t xml:space="preserve">, como: MongoDB y </w:t>
+      </w:r>
+      <w:proofErr w:type="spellStart"/>
+      <w:r>
+        <w:rPr>
+          <w:rFonts w:ascii="Arial" w:eastAsia="Times New Roman" w:hAnsi="Arial" w:cs="Arial"/>
+          <w:sz w:val="24"/>
+          <w:szCs w:val="24"/>
+          <w:lang w:val="es-CR"/>
+        </w:rPr>
+        <w:t>CouchDB</w:t>
+      </w:r>
+      <w:proofErr w:type="spellEnd"/>
+    </w:p>
+    <w:p>
+      <w:pPr>
+        <w:pStyle w:val="ListParagraph"/>
+        <w:numPr>
+          <w:ilvl w:val="1"/>
+          <w:numId w:val="4"/>
+        </w:numPr>
+        <w:spacing w:before="100" w:beforeAutospacing="1" w:after="100" w:afterAutospacing="1" w:line="240" w:lineRule="auto"/>
+        <w:rPr>
+          <w:rFonts w:ascii="Arial" w:eastAsia="Times New Roman" w:hAnsi="Arial" w:cs="Arial"/>
+          <w:sz w:val="24"/>
+          <w:szCs w:val="24"/>
+          <w:lang w:val="es-CR"/>
+        </w:rPr>
+      </w:pPr>
+      <w:r>
+        <w:rPr>
+          <w:rFonts w:ascii="Arial" w:eastAsia="Times New Roman" w:hAnsi="Arial" w:cs="Arial"/>
+          <w:sz w:val="24"/>
+          <w:szCs w:val="24"/>
+          <w:lang w:val="es-CR"/>
+        </w:rPr>
+        <w:t>Base de datos orientada a clave/valor</w:t>
+      </w:r>
+      <w:r>
+        <w:rPr>
+          <w:rFonts w:ascii="Arial" w:eastAsia="Times New Roman" w:hAnsi="Arial" w:cs="Arial"/>
+          <w:sz w:val="24"/>
+          <w:szCs w:val="24"/>
+          <w:lang w:val="es-CR"/>
+        </w:rPr>
+        <w:t xml:space="preserve">, como </w:t>
+      </w:r>
+      <w:proofErr w:type="spellStart"/>
+      <w:r>
+        <w:rPr>
+          <w:rFonts w:ascii="Arial" w:eastAsia="Times New Roman" w:hAnsi="Arial" w:cs="Arial"/>
+          <w:sz w:val="24"/>
+          <w:szCs w:val="24"/>
+          <w:lang w:val="es-CR"/>
+        </w:rPr>
+        <w:t>MemCacheD</w:t>
+      </w:r>
+      <w:proofErr w:type="spellEnd"/>
+      <w:r>
+        <w:rPr>
+          <w:rFonts w:ascii="Arial" w:eastAsia="Times New Roman" w:hAnsi="Arial" w:cs="Arial"/>
+          <w:sz w:val="24"/>
+          <w:szCs w:val="24"/>
+          <w:lang w:val="es-CR"/>
+        </w:rPr>
+        <w:t xml:space="preserve"> y Redis</w:t>
+      </w:r>
+    </w:p>
+    <w:p>
+      <w:pPr>
+        <w:pStyle w:val="ListParagraph"/>
+        <w:numPr>
+          <w:ilvl w:val="1"/>
+          <w:numId w:val="4"/>
+        </w:numPr>
+        <w:spacing w:before="100" w:beforeAutospacing="1" w:after="100" w:afterAutospacing="1" w:line="240" w:lineRule="auto"/>
+        <w:rPr>
+          <w:rFonts w:ascii="Arial" w:eastAsia="Times New Roman" w:hAnsi="Arial" w:cs="Arial"/>
+          <w:sz w:val="24"/>
+          <w:szCs w:val="24"/>
+          <w:lang w:val="es-CR"/>
+        </w:rPr>
+      </w:pPr>
+      <w:r>
+        <w:rPr>
+          <w:rFonts w:ascii="Arial" w:eastAsia="Times New Roman" w:hAnsi="Arial" w:cs="Arial"/>
+          <w:sz w:val="24"/>
+          <w:szCs w:val="24"/>
+          <w:lang w:val="es-CR"/>
+        </w:rPr>
+        <w:t xml:space="preserve">Base de datos orientada a </w:t>
+      </w:r>
+      <w:proofErr w:type="spellStart"/>
+      <w:r>
+        <w:rPr>
+          <w:rFonts w:ascii="Arial" w:eastAsia="Times New Roman" w:hAnsi="Arial" w:cs="Arial"/>
+          <w:sz w:val="24"/>
+          <w:szCs w:val="24"/>
+          <w:lang w:val="es-CR"/>
+        </w:rPr>
+        <w:t>multicolumna</w:t>
+      </w:r>
+      <w:proofErr w:type="spellEnd"/>
+      <w:r>
+        <w:rPr>
+          <w:rFonts w:ascii="Arial" w:eastAsia="Times New Roman" w:hAnsi="Arial" w:cs="Arial"/>
+          <w:sz w:val="24"/>
+          <w:szCs w:val="24"/>
+          <w:lang w:val="es-CR"/>
+        </w:rPr>
+        <w:t>, como</w:t>
+      </w:r>
+      <w:r>
+        <w:rPr>
+          <w:rFonts w:ascii="Arial" w:eastAsia="Times New Roman" w:hAnsi="Arial" w:cs="Arial"/>
+          <w:sz w:val="24"/>
+          <w:szCs w:val="24"/>
+          <w:lang w:val="es-CR"/>
+        </w:rPr>
+        <w:t xml:space="preserve">: </w:t>
+      </w:r>
+      <w:proofErr w:type="spellStart"/>
+      <w:r>
+        <w:rPr>
+          <w:rFonts w:ascii="Arial" w:eastAsia="Times New Roman" w:hAnsi="Arial" w:cs="Arial"/>
+          <w:sz w:val="24"/>
+          <w:szCs w:val="24"/>
+          <w:lang w:val="es-CR"/>
+        </w:rPr>
+        <w:t>Cassandra</w:t>
+      </w:r>
+      <w:proofErr w:type="spellEnd"/>
+    </w:p>
+    <w:p>
+      <w:pPr>
+        <w:pStyle w:val="ListParagraph"/>
+        <w:numPr>
+          <w:ilvl w:val="1"/>
+          <w:numId w:val="4"/>
+        </w:numPr>
+        <w:spacing w:before="100" w:beforeAutospacing="1" w:after="100" w:afterAutospacing="1" w:line="240" w:lineRule="auto"/>
+        <w:rPr>
+          <w:rFonts w:ascii="Arial" w:eastAsia="Times New Roman" w:hAnsi="Arial" w:cs="Arial"/>
+          <w:sz w:val="24"/>
+          <w:szCs w:val="24"/>
+          <w:lang w:val="es-CR"/>
+        </w:rPr>
+      </w:pPr>
+      <w:r>
+        <w:rPr>
+          <w:rFonts w:ascii="Arial" w:eastAsia="Times New Roman" w:hAnsi="Arial" w:cs="Arial"/>
+          <w:sz w:val="24"/>
+          <w:szCs w:val="24"/>
+          <w:lang w:val="es-CR"/>
+        </w:rPr>
+        <w:t>Base de datos orientada a grafos</w:t>
+      </w:r>
+      <w:r>
+        <w:rPr>
+          <w:rFonts w:ascii="Arial" w:eastAsia="Times New Roman" w:hAnsi="Arial" w:cs="Arial"/>
+          <w:sz w:val="24"/>
+          <w:szCs w:val="24"/>
+          <w:lang w:val="es-CR"/>
+        </w:rPr>
+        <w:t>, como: Neo4J</w:t>
+      </w:r>
+    </w:p>
+    <w:p>
+      <w:pPr>
+        <w:spacing w:before="100" w:beforeAutospacing="1" w:after="100" w:afterAutospacing="1" w:line="240" w:lineRule="auto"/>
+        <w:rPr>
+          <w:rFonts w:ascii="Arial" w:eastAsia="Times New Roman" w:hAnsi="Arial" w:cs="Arial"/>
+          <w:sz w:val="24"/>
+          <w:szCs w:val="24"/>
+          <w:lang w:val="es-CR"/>
+        </w:rPr>
+      </w:pPr>
+      <w:r>
+        <w:rPr>
+          <w:rFonts w:ascii="Arial" w:eastAsia="Times New Roman" w:hAnsi="Arial" w:cs="Arial"/>
+          <w:sz w:val="24"/>
+          <w:szCs w:val="24"/>
+          <w:lang w:val="es-CR"/>
+        </w:rPr>
+        <w:t>Ejemplo de DB para un Banco:</w:t>
+      </w:r>
+    </w:p>
+    <w:p>
+      <w:pPr>
+        <w:spacing w:before="100" w:beforeAutospacing="1" w:after="100" w:afterAutospacing="1" w:line="240" w:lineRule="auto"/>
+        <w:rPr>
+          <w:rFonts w:ascii="Arial" w:eastAsia="Times New Roman" w:hAnsi="Arial" w:cs="Arial"/>
+          <w:sz w:val="24"/>
+          <w:szCs w:val="24"/>
+          <w:lang w:val="es-CR"/>
+        </w:rPr>
+      </w:pPr>
+      <w:r>
+        <w:rPr>
+          <w:rFonts w:ascii="Arial" w:eastAsia="Times New Roman" w:hAnsi="Arial" w:cs="Arial"/>
+          <w:sz w:val="24"/>
+          <w:szCs w:val="24"/>
+          <w:lang w:val="es-CR"/>
+        </w:rPr>
+        <w:t>Tablas:</w:t>
+      </w:r>
+    </w:p>
+    <w:p>
+      <w:pPr>
+        <w:spacing w:before="100" w:beforeAutospacing="1" w:after="100" w:afterAutospacing="1" w:line="240" w:lineRule="auto"/>
+        <w:rPr>
+          <w:rFonts w:ascii="Arial" w:eastAsia="Times New Roman" w:hAnsi="Arial" w:cs="Arial"/>
+          <w:sz w:val="24"/>
+          <w:szCs w:val="24"/>
+          <w:lang w:val="es-CR"/>
+        </w:rPr>
+      </w:pPr>
+      <w:r>
+        <w:rPr>
+          <w:noProof/>
+        </w:rPr>
+        <w:drawing>
+          <wp:inline distT="0" distB="0" distL="0" distR="0" wp14:anchorId="6A0B3003" wp14:editId="53C86F30">
+            <wp:extent cx="1662825" cy="2110642"/>
+            <wp:effectExtent l="0" t="0" r="0" b="4445"/>
+            <wp:docPr id="1" name="Picture 1"/>
+            <wp:cNvGraphicFramePr>
+              <a:graphicFrameLocks xmlns:a="http://schemas.openxmlformats.org/drawingml/2006/main" noChangeAspect="1"/>
+            </wp:cNvGraphicFramePr>
+            <a:graphic xmlns:a="http://schemas.openxmlformats.org/drawingml/2006/main">
+              <a:graphicData uri="http://schemas.openxmlformats.org/drawingml/2006/picture">
+                <pic:pic xmlns:pic="http://schemas.openxmlformats.org/drawingml/2006/picture">
+                  <pic:nvPicPr>
+                    <pic:cNvPr id="1" name=""/>
+                    <pic:cNvPicPr/>
+                  </pic:nvPicPr>
+                  <pic:blipFill>
+                    <a:blip r:embed="rId7"/>
+                    <a:stretch>
+                      <a:fillRect/>
+                    </a:stretch>
+                  </pic:blipFill>
+                  <pic:spPr>
+                    <a:xfrm>
+                      <a:off x="0" y="0"/>
+                      <a:ext cx="1674653" cy="2125655"/>
+                    </a:xfrm>
+                    <a:prstGeom prst="rect">
+                      <a:avLst/>
+                    </a:prstGeom>
+                  </pic:spPr>
+                </pic:pic>
+              </a:graphicData>
+            </a:graphic>
+          </wp:inline>
+        </w:drawing>
+      </w:r>
+    </w:p>
+    <w:p>
+      <w:pPr>
+        <w:spacing w:before="100" w:beforeAutospacing="1" w:after="100" w:afterAutospacing="1" w:line="240" w:lineRule="auto"/>
+        <w:rPr>
+          <w:rFonts w:ascii="Arial" w:eastAsia="Times New Roman" w:hAnsi="Arial" w:cs="Arial"/>
+          <w:sz w:val="24"/>
+          <w:szCs w:val="24"/>
+          <w:lang w:val="es-CR"/>
+        </w:rPr>
+      </w:pPr>
+      <w:r>
+        <w:rPr>
+          <w:rFonts w:ascii="Arial" w:eastAsia="Times New Roman" w:hAnsi="Arial" w:cs="Arial"/>
+          <w:sz w:val="24"/>
+          <w:szCs w:val="24"/>
+          <w:lang w:val="es-CR"/>
+        </w:rPr>
+        <w:t>Datos:</w:t>
+      </w:r>
+      <w:r>
+        <w:rPr>
+          <w:rFonts w:ascii="Arial" w:eastAsia="Times New Roman" w:hAnsi="Arial" w:cs="Arial"/>
+          <w:sz w:val="24"/>
+          <w:szCs w:val="24"/>
+          <w:lang w:val="es-CR"/>
+        </w:rPr>
+        <w:t xml:space="preserve"> Se ha dado una relación de la tabla a través del campo </w:t>
+      </w:r>
+      <w:proofErr w:type="spellStart"/>
+      <w:r>
+        <w:rPr>
+          <w:rFonts w:ascii="Arial" w:eastAsia="Times New Roman" w:hAnsi="Arial" w:cs="Arial"/>
+          <w:sz w:val="24"/>
+          <w:szCs w:val="24"/>
+          <w:lang w:val="es-CR"/>
+        </w:rPr>
+        <w:t>persona_ddi</w:t>
+      </w:r>
+      <w:proofErr w:type="spellEnd"/>
+      <w:r>
+        <w:rPr>
+          <w:rFonts w:ascii="Arial" w:eastAsia="Times New Roman" w:hAnsi="Arial" w:cs="Arial"/>
+          <w:sz w:val="24"/>
+          <w:szCs w:val="24"/>
+          <w:lang w:val="es-CR"/>
+        </w:rPr>
+        <w:t xml:space="preserve"> </w:t>
+      </w:r>
+      <w:r>
+        <w:rPr>
+          <w:rFonts w:ascii="Arial" w:eastAsia="Times New Roman" w:hAnsi="Arial" w:cs="Arial"/>
+          <w:sz w:val="24"/>
+          <w:szCs w:val="24"/>
+          <w:lang w:val="es-CR"/>
+        </w:rPr>
+        <w:sym w:font="Wingdings" w:char="F0E0"/>
+      </w:r>
+      <w:r>
+        <w:rPr>
+          <w:rFonts w:ascii="Arial" w:eastAsia="Times New Roman" w:hAnsi="Arial" w:cs="Arial"/>
+          <w:sz w:val="24"/>
+          <w:szCs w:val="24"/>
+          <w:lang w:val="es-CR"/>
+        </w:rPr>
+        <w:t xml:space="preserve"> </w:t>
+      </w:r>
+      <w:proofErr w:type="spellStart"/>
+      <w:r>
+        <w:rPr>
+          <w:rFonts w:ascii="Arial" w:eastAsia="Times New Roman" w:hAnsi="Arial" w:cs="Arial"/>
+          <w:sz w:val="24"/>
+          <w:szCs w:val="24"/>
+          <w:lang w:val="es-CR"/>
+        </w:rPr>
+        <w:t>ddi</w:t>
+      </w:r>
+      <w:proofErr w:type="spellEnd"/>
+    </w:p>
+    <w:p>
+      <w:pPr>
+        <w:spacing w:before="100" w:beforeAutospacing="1" w:after="100" w:afterAutospacing="1" w:line="240" w:lineRule="auto"/>
+        <w:rPr>
+          <w:rFonts w:ascii="Arial" w:eastAsia="Times New Roman" w:hAnsi="Arial" w:cs="Arial"/>
+          <w:sz w:val="24"/>
+          <w:szCs w:val="24"/>
+          <w:lang w:val="es-CR"/>
+        </w:rPr>
+      </w:pPr>
+      <w:r>
+        <w:rPr>
+          <w:noProof/>
+        </w:rPr>
+        <w:drawing>
+          <wp:inline distT="0" distB="0" distL="0" distR="0" wp14:anchorId="58AE257F" wp14:editId="5AA5A6CA">
+            <wp:extent cx="1780498" cy="1753565"/>
+            <wp:effectExtent l="0" t="0" r="0" b="0"/>
+            <wp:docPr id="2" name="Picture 2"/>
+            <wp:cNvGraphicFramePr>
+              <a:graphicFrameLocks xmlns:a="http://schemas.openxmlformats.org/drawingml/2006/main" noChangeAspect="1"/>
+            </wp:cNvGraphicFramePr>
+            <a:graphic xmlns:a="http://schemas.openxmlformats.org/drawingml/2006/main">
+              <a:graphicData uri="http://schemas.openxmlformats.org/drawingml/2006/picture">
+                <pic:pic xmlns:pic="http://schemas.openxmlformats.org/drawingml/2006/picture">
+                  <pic:nvPicPr>
+                    <pic:cNvPr id="1" name=""/>
+                    <pic:cNvPicPr/>
+                  </pic:nvPicPr>
+                  <pic:blipFill>
+                    <a:blip r:embed="rId8"/>
+                    <a:stretch>
+                      <a:fillRect/>
+                    </a:stretch>
+                  </pic:blipFill>
+                  <pic:spPr>
+                    <a:xfrm>
+                      <a:off x="0" y="0"/>
+                      <a:ext cx="1791055" cy="1763962"/>
+                    </a:xfrm>
+                    <a:prstGeom prst="rect">
+                      <a:avLst/>
+                    </a:prstGeom>
+                  </pic:spPr>
+                </pic:pic>
+              </a:graphicData>
+            </a:graphic>
+          </wp:inline>
+        </w:drawing>
+      </w:r>
+    </w:p>
+    <w:p>
+      <w:pPr>
+        <w:spacing w:before="100" w:beforeAutospacing="1" w:after="100" w:afterAutospacing="1" w:line="240" w:lineRule="auto"/>
+        <w:ind w:left="1440"/>
+        <w:rPr>
+          <w:rFonts w:ascii="Arial" w:eastAsia="Times New Roman" w:hAnsi="Arial" w:cs="Arial"/>
+          <w:sz w:val="24"/>
+          <w:szCs w:val="24"/>
+          <w:lang w:val="es-CR"/>
+        </w:rPr>
+      </w:pPr>
+      <w:r>
+        <w:rPr>
+          <w:rFonts w:ascii="Arial" w:eastAsia="Times New Roman" w:hAnsi="Arial" w:cs="Arial"/>
+          <w:sz w:val="24"/>
+          <w:szCs w:val="24"/>
+          <w:lang w:val="es-CR"/>
+        </w:rPr>
+        <w:lastRenderedPageBreak/>
+        <w:t>2.2. Actividad Interactiva 1</w:t>
+      </w:r>
+    </w:p>
+    <w:p>
+      <w:pPr>
+        <w:pStyle w:val="Heading1"/>
+        <w:rPr>
+          <w:lang w:val="es-CR"/>
+        </w:rPr>
+      </w:pPr>
+      <w:r>
+        <w:rPr>
+          <w:rStyle w:val="h1-banner"/>
+          <w:lang w:val="es-CR"/>
+        </w:rPr>
+        <w:t>Analiza y relaciona</w:t>
+      </w:r>
+    </w:p>
+    <w:p>
+      <w:pPr>
+        <w:pStyle w:val="NormalWeb"/>
+        <w:rPr>
+          <w:lang w:val="es-CR"/>
+        </w:rPr>
+      </w:pPr>
+      <w:r>
+        <w:rPr>
+          <w:lang w:val="es-CR"/>
+        </w:rPr>
+        <w:t>A continuación, relaciona cada tipo de Base de Datos con su característica respectiva.</w:t>
+      </w:r>
+    </w:p>
+    <w:p>
+      <w:pPr>
+        <w:spacing w:before="100" w:beforeAutospacing="1" w:after="100" w:afterAutospacing="1" w:line="240" w:lineRule="auto"/>
+        <w:rPr>
+          <w:rFonts w:ascii="Arial" w:eastAsia="Times New Roman" w:hAnsi="Arial" w:cs="Arial"/>
+          <w:sz w:val="24"/>
+          <w:szCs w:val="24"/>
+          <w:lang w:val="es-CR"/>
+        </w:rPr>
+      </w:pPr>
+      <w:r>
+        <w:rPr>
+          <w:noProof/>
+        </w:rPr>
+        <w:drawing>
+          <wp:inline distT="0" distB="0" distL="0" distR="0" wp14:anchorId="6D20EA09" wp14:editId="2A2D2504">
+            <wp:extent cx="4959752" cy="3494612"/>
+            <wp:effectExtent l="0" t="0" r="0" b="0"/>
+            <wp:docPr id="3" name="Picture 3"/>
+            <wp:cNvGraphicFramePr>
+              <a:graphicFrameLocks xmlns:a="http://schemas.openxmlformats.org/drawingml/2006/main" noChangeAspect="1"/>
+            </wp:cNvGraphicFramePr>
+            <a:graphic xmlns:a="http://schemas.openxmlformats.org/drawingml/2006/main">
+              <a:graphicData uri="http://schemas.openxmlformats.org/drawingml/2006/picture">
+                <pic:pic xmlns:pic="http://schemas.openxmlformats.org/drawingml/2006/picture">
+                  <pic:nvPicPr>
+                    <pic:cNvPr id="1" name=""/>
+                    <pic:cNvPicPr/>
+                  </pic:nvPicPr>
+                  <pic:blipFill>
+                    <a:blip r:embed="rId9"/>
+                    <a:stretch>
+                      <a:fillRect/>
+                    </a:stretch>
+                  </pic:blipFill>
+                  <pic:spPr>
+                    <a:xfrm>
+                      <a:off x="0" y="0"/>
+                      <a:ext cx="4961590" cy="3495907"/>
+                    </a:xfrm>
+                    <a:prstGeom prst="rect">
+                      <a:avLst/>
+                    </a:prstGeom>
+                  </pic:spPr>
+                </pic:pic>
+              </a:graphicData>
+            </a:graphic>
+          </wp:inline>
+        </w:drawing>
+      </w:r>
+    </w:p>
+    <w:p>
+      <w:pPr>
+        <w:spacing w:before="100" w:beforeAutospacing="1" w:after="100" w:afterAutospacing="1" w:line="240" w:lineRule="auto"/>
+        <w:ind w:left="1440"/>
+        <w:rPr>
+          <w:rFonts w:ascii="Arial" w:eastAsia="Times New Roman" w:hAnsi="Arial" w:cs="Arial"/>
+          <w:sz w:val="24"/>
+          <w:szCs w:val="24"/>
+          <w:lang w:val="es-CR"/>
+        </w:rPr>
+      </w:pPr>
+      <w:r>
+        <w:rPr>
+          <w:rFonts w:ascii="Arial" w:eastAsia="Times New Roman" w:hAnsi="Arial" w:cs="Arial"/>
+          <w:sz w:val="24"/>
+          <w:szCs w:val="24"/>
+          <w:lang w:val="es-CR"/>
+        </w:rPr>
+        <w:t>2.3. Actividad Interactiva 2</w:t>
+      </w:r>
+    </w:p>
+    <w:p>
+      <w:pPr>
+        <w:pStyle w:val="Heading1"/>
+        <w:rPr>
+          <w:lang w:val="es-CR"/>
+        </w:rPr>
+      </w:pPr>
+      <w:r>
+        <w:rPr>
+          <w:rStyle w:val="h1-banner"/>
+          <w:lang w:val="es-CR"/>
+        </w:rPr>
+        <w:t>Analiza y relaciona</w:t>
+      </w:r>
+    </w:p>
+    <w:p>
+      <w:pPr>
+        <w:pStyle w:val="NormalWeb"/>
+        <w:rPr>
+          <w:lang w:val="es-CR"/>
+        </w:rPr>
+      </w:pPr>
+      <w:r>
+        <w:rPr>
+          <w:lang w:val="es-CR"/>
+        </w:rPr>
+        <w:t>A continuación, relaciona cada tipo de Base de Datos con su Sistema Manejador de Base de Datos.</w:t>
+      </w:r>
+    </w:p>
+    <w:p>
+      <w:pPr>
+        <w:spacing w:before="100" w:beforeAutospacing="1" w:after="100" w:afterAutospacing="1" w:line="240" w:lineRule="auto"/>
+        <w:rPr>
+          <w:rFonts w:ascii="Arial" w:eastAsia="Times New Roman" w:hAnsi="Arial" w:cs="Arial"/>
+          <w:sz w:val="24"/>
+          <w:szCs w:val="24"/>
+          <w:lang w:val="es-CR"/>
+        </w:rPr>
+      </w:pPr>
+      <w:r>
+        <w:rPr>
+          <w:noProof/>
+        </w:rPr>
+        <w:lastRenderedPageBreak/>
+        <w:drawing>
+          <wp:inline distT="0" distB="0" distL="0" distR="0" wp14:anchorId="268DC792" wp14:editId="5179FA90">
+            <wp:extent cx="4328932" cy="3189350"/>
+            <wp:effectExtent l="0" t="0" r="0" b="0"/>
+            <wp:docPr id="4" name="Picture 4"/>
+            <wp:cNvGraphicFramePr>
+              <a:graphicFrameLocks xmlns:a="http://schemas.openxmlformats.org/drawingml/2006/main" noChangeAspect="1"/>
+            </wp:cNvGraphicFramePr>
+            <a:graphic xmlns:a="http://schemas.openxmlformats.org/drawingml/2006/main">
+              <a:graphicData uri="http://schemas.openxmlformats.org/drawingml/2006/picture">
+                <pic:pic xmlns:pic="http://schemas.openxmlformats.org/drawingml/2006/picture">
+                  <pic:nvPicPr>
+                    <pic:cNvPr id="1" name=""/>
+                    <pic:cNvPicPr/>
+                  </pic:nvPicPr>
+                  <pic:blipFill>
+                    <a:blip r:embed="rId10"/>
+                    <a:stretch>
+                      <a:fillRect/>
+                    </a:stretch>
+                  </pic:blipFill>
+                  <pic:spPr>
+                    <a:xfrm>
+                      <a:off x="0" y="0"/>
+                      <a:ext cx="4336285" cy="3194767"/>
+                    </a:xfrm>
+                    <a:prstGeom prst="rect">
+                      <a:avLst/>
+                    </a:prstGeom>
+                  </pic:spPr>
+                </pic:pic>
+              </a:graphicData>
+            </a:graphic>
+          </wp:inline>
+        </w:drawing>
+      </w:r>
+    </w:p>
+    <w:p>
+      <w:pPr>
+        <w:spacing w:before="100" w:beforeAutospacing="1" w:after="100" w:afterAutospacing="1" w:line="240" w:lineRule="auto"/>
+        <w:ind w:left="1440"/>
+        <w:rPr>
+          <w:rFonts w:ascii="Arial" w:eastAsia="Times New Roman" w:hAnsi="Arial" w:cs="Arial"/>
+          <w:sz w:val="24"/>
+          <w:szCs w:val="24"/>
+          <w:lang w:val="es-CR"/>
+        </w:rPr>
+      </w:pPr>
+      <w:r>
+        <w:rPr>
+          <w:rFonts w:ascii="Arial" w:eastAsia="Times New Roman" w:hAnsi="Arial" w:cs="Arial"/>
+          <w:sz w:val="24"/>
+          <w:szCs w:val="24"/>
+          <w:lang w:val="es-CR"/>
+        </w:rPr>
+        <w:t>2.4. Ejercicio 1</w:t>
+      </w:r>
+    </w:p>
+    <w:p>
+      <w:pPr>
+        <w:shd w:val="clear" w:color="auto" w:fill="FFFFFF"/>
+        <w:spacing w:after="100" w:afterAutospacing="1" w:line="240" w:lineRule="auto"/>
+        <w:jc w:val="both"/>
+        <w:rPr>
+          <w:rFonts w:ascii="Arial" w:eastAsia="Times New Roman" w:hAnsi="Arial" w:cs="Arial"/>
+          <w:color w:val="212529"/>
+          <w:sz w:val="30"/>
+          <w:szCs w:val="30"/>
+          <w:lang w:val="es-CR"/>
+        </w:rPr>
+      </w:pPr>
+      <w:r>
+        <w:rPr>
+          <w:rFonts w:ascii="Arial" w:eastAsia="Times New Roman" w:hAnsi="Arial" w:cs="Arial"/>
+          <w:color w:val="212529"/>
+          <w:sz w:val="30"/>
+          <w:szCs w:val="30"/>
+          <w:lang w:val="es-CR"/>
+        </w:rPr>
+        <w:t xml:space="preserve">Tenemos un sistema de manejo de las tareas de los estudiantes de una Universidad. Hemos identificado dos Entidades: Estudiante y Calificación. La Entidad Estudiante tiene tres Atributos: Identificador del Estudiante (ID) del tipo entero, Nombre del tipo </w:t>
+      </w:r>
+      <w:proofErr w:type="spellStart"/>
+      <w:r>
+        <w:rPr>
+          <w:rFonts w:ascii="Arial" w:eastAsia="Times New Roman" w:hAnsi="Arial" w:cs="Arial"/>
+          <w:color w:val="212529"/>
+          <w:sz w:val="30"/>
+          <w:szCs w:val="30"/>
+          <w:lang w:val="es-CR"/>
+        </w:rPr>
+        <w:t>string</w:t>
+      </w:r>
+      <w:proofErr w:type="spellEnd"/>
+      <w:r>
+        <w:rPr>
+          <w:rFonts w:ascii="Arial" w:eastAsia="Times New Roman" w:hAnsi="Arial" w:cs="Arial"/>
+          <w:color w:val="212529"/>
+          <w:sz w:val="30"/>
+          <w:szCs w:val="30"/>
+          <w:lang w:val="es-CR"/>
+        </w:rPr>
+        <w:t xml:space="preserve"> y Apellido del tipo </w:t>
+      </w:r>
+      <w:proofErr w:type="spellStart"/>
+      <w:r>
+        <w:rPr>
+          <w:rFonts w:ascii="Arial" w:eastAsia="Times New Roman" w:hAnsi="Arial" w:cs="Arial"/>
+          <w:color w:val="212529"/>
+          <w:sz w:val="30"/>
+          <w:szCs w:val="30"/>
+          <w:lang w:val="es-CR"/>
+        </w:rPr>
+        <w:t>string</w:t>
+      </w:r>
+      <w:proofErr w:type="spellEnd"/>
+      <w:r>
+        <w:rPr>
+          <w:rFonts w:ascii="Arial" w:eastAsia="Times New Roman" w:hAnsi="Arial" w:cs="Arial"/>
+          <w:color w:val="212529"/>
+          <w:sz w:val="30"/>
+          <w:szCs w:val="30"/>
+          <w:lang w:val="es-CR"/>
+        </w:rPr>
+        <w:t xml:space="preserve">. La Entidad Calificación tiene como Atributos: Tarea del tipo </w:t>
+      </w:r>
+      <w:proofErr w:type="spellStart"/>
+      <w:r>
+        <w:rPr>
+          <w:rFonts w:ascii="Arial" w:eastAsia="Times New Roman" w:hAnsi="Arial" w:cs="Arial"/>
+          <w:color w:val="212529"/>
+          <w:sz w:val="30"/>
+          <w:szCs w:val="30"/>
+          <w:lang w:val="es-CR"/>
+        </w:rPr>
+        <w:t>string</w:t>
+      </w:r>
+      <w:proofErr w:type="spellEnd"/>
+      <w:r>
+        <w:rPr>
+          <w:rFonts w:ascii="Arial" w:eastAsia="Times New Roman" w:hAnsi="Arial" w:cs="Arial"/>
+          <w:color w:val="212529"/>
+          <w:sz w:val="30"/>
+          <w:szCs w:val="30"/>
+          <w:lang w:val="es-CR"/>
+        </w:rPr>
+        <w:t>, Fecha de Entrega del tipo fecha, Calificación Obtenida del tipo entero y Estudiante ID que referencia al estudiante que realizó la tarea y es del tipo entero.</w:t>
+      </w:r>
+    </w:p>
+    <w:p>
+      <w:pPr>
+        <w:shd w:val="clear" w:color="auto" w:fill="FFFFFF"/>
+        <w:spacing w:after="100" w:afterAutospacing="1" w:line="240" w:lineRule="auto"/>
+        <w:jc w:val="both"/>
+        <w:rPr>
+          <w:rFonts w:ascii="Arial" w:eastAsia="Times New Roman" w:hAnsi="Arial" w:cs="Arial"/>
+          <w:color w:val="212529"/>
+          <w:sz w:val="30"/>
+          <w:szCs w:val="30"/>
+          <w:lang w:val="es-CR"/>
+        </w:rPr>
+      </w:pPr>
+      <w:r>
+        <w:rPr>
+          <w:rFonts w:ascii="Arial" w:eastAsia="Times New Roman" w:hAnsi="Arial" w:cs="Arial"/>
+          <w:b/>
+          <w:bCs/>
+          <w:color w:val="212529"/>
+          <w:sz w:val="30"/>
+          <w:szCs w:val="30"/>
+          <w:lang w:val="es-CR"/>
+        </w:rPr>
+        <w:t>Realiza la representación en tablas (usando estándar de nombres) de estos elementos de la base de datos usando el paradigma Relacional para los siguientes casos:</w:t>
+      </w:r>
+    </w:p>
+    <w:p>
+      <w:pPr>
+        <w:numPr>
+          <w:ilvl w:val="0"/>
+          <w:numId w:val="5"/>
+        </w:numPr>
+        <w:shd w:val="clear" w:color="auto" w:fill="FFFFFF"/>
+        <w:spacing w:before="100" w:beforeAutospacing="1" w:after="100" w:afterAutospacing="1" w:line="240" w:lineRule="auto"/>
+        <w:ind w:left="495"/>
+        <w:jc w:val="both"/>
+        <w:rPr>
+          <w:rFonts w:ascii="Arial" w:eastAsia="Times New Roman" w:hAnsi="Arial" w:cs="Arial"/>
+          <w:color w:val="212529"/>
+          <w:sz w:val="30"/>
+          <w:szCs w:val="30"/>
+          <w:lang w:val="es-CR"/>
+        </w:rPr>
+      </w:pPr>
+      <w:r>
+        <w:rPr>
+          <w:rFonts w:ascii="Arial" w:eastAsia="Times New Roman" w:hAnsi="Arial" w:cs="Arial"/>
+          <w:color w:val="212529"/>
+          <w:sz w:val="30"/>
+          <w:szCs w:val="30"/>
+          <w:lang w:val="es-CR"/>
+        </w:rPr>
+        <w:t xml:space="preserve">El estudiante de Luis (Nombre) Aguilar (Apellido) </w:t>
+      </w:r>
+      <w:proofErr w:type="spellStart"/>
+      <w:r>
+        <w:rPr>
+          <w:rFonts w:ascii="Arial" w:eastAsia="Times New Roman" w:hAnsi="Arial" w:cs="Arial"/>
+          <w:color w:val="212529"/>
+          <w:sz w:val="30"/>
+          <w:szCs w:val="30"/>
+          <w:lang w:val="es-CR"/>
+        </w:rPr>
+        <w:t>y</w:t>
+      </w:r>
+      <w:proofErr w:type="spellEnd"/>
+      <w:r>
+        <w:rPr>
+          <w:rFonts w:ascii="Arial" w:eastAsia="Times New Roman" w:hAnsi="Arial" w:cs="Arial"/>
+          <w:color w:val="212529"/>
+          <w:sz w:val="30"/>
+          <w:szCs w:val="30"/>
+          <w:lang w:val="es-CR"/>
+        </w:rPr>
+        <w:t xml:space="preserve"> ID (123) obtuvo la calificación de 50 puntos en la Tarea 1 entregada el 16 de marzo de 2018.</w:t>
+      </w:r>
+    </w:p>
+    <w:p>
+      <w:pPr>
+        <w:numPr>
+          <w:ilvl w:val="0"/>
+          <w:numId w:val="5"/>
+        </w:numPr>
+        <w:shd w:val="clear" w:color="auto" w:fill="FFFFFF"/>
+        <w:spacing w:before="100" w:beforeAutospacing="1" w:after="100" w:afterAutospacing="1" w:line="240" w:lineRule="auto"/>
+        <w:ind w:left="495"/>
+        <w:jc w:val="both"/>
+        <w:rPr>
+          <w:rFonts w:ascii="Arial" w:eastAsia="Times New Roman" w:hAnsi="Arial" w:cs="Arial"/>
+          <w:color w:val="212529"/>
+          <w:sz w:val="30"/>
+          <w:szCs w:val="30"/>
+          <w:lang w:val="es-CR"/>
+        </w:rPr>
+      </w:pPr>
+      <w:r>
+        <w:rPr>
+          <w:rFonts w:ascii="Arial" w:eastAsia="Times New Roman" w:hAnsi="Arial" w:cs="Arial"/>
+          <w:color w:val="212529"/>
+          <w:sz w:val="30"/>
+          <w:szCs w:val="30"/>
+          <w:lang w:val="es-CR"/>
+        </w:rPr>
+        <w:t xml:space="preserve">La estudiante de Manuela (Nombre) Silva (Apellido) </w:t>
+      </w:r>
+      <w:proofErr w:type="spellStart"/>
+      <w:r>
+        <w:rPr>
+          <w:rFonts w:ascii="Arial" w:eastAsia="Times New Roman" w:hAnsi="Arial" w:cs="Arial"/>
+          <w:color w:val="212529"/>
+          <w:sz w:val="30"/>
+          <w:szCs w:val="30"/>
+          <w:lang w:val="es-CR"/>
+        </w:rPr>
+        <w:t>y</w:t>
+      </w:r>
+      <w:proofErr w:type="spellEnd"/>
+      <w:r>
+        <w:rPr>
+          <w:rFonts w:ascii="Arial" w:eastAsia="Times New Roman" w:hAnsi="Arial" w:cs="Arial"/>
+          <w:color w:val="212529"/>
+          <w:sz w:val="30"/>
+          <w:szCs w:val="30"/>
+          <w:lang w:val="es-CR"/>
+        </w:rPr>
+        <w:t xml:space="preserve"> ID (567) obtuvo la calificación de 90 puntos en la Tarea 1 entregada el 15 de marzo de 2018.</w:t>
+      </w:r>
+    </w:p>
+    <w:p>
+      <w:pPr>
+        <w:spacing w:before="100" w:beforeAutospacing="1" w:after="100" w:afterAutospacing="1" w:line="240" w:lineRule="auto"/>
+        <w:rPr>
+          <w:rFonts w:ascii="Arial" w:eastAsia="Times New Roman" w:hAnsi="Arial" w:cs="Arial"/>
+          <w:sz w:val="24"/>
+          <w:szCs w:val="24"/>
+          <w:lang w:val="es-CR"/>
+        </w:rPr>
+      </w:pPr>
+    </w:p>
+    <w:p>
+      <w:pPr>
+        <w:spacing w:before="100" w:beforeAutospacing="1" w:after="100" w:afterAutospacing="1" w:line="240" w:lineRule="auto"/>
+        <w:ind w:left="1440"/>
+        <w:rPr>
+          <w:rFonts w:ascii="Arial" w:eastAsia="Times New Roman" w:hAnsi="Arial" w:cs="Arial"/>
+          <w:sz w:val="24"/>
+          <w:szCs w:val="24"/>
+          <w:lang w:val="es-CR"/>
+        </w:rPr>
+      </w:pPr>
+      <w:r>
+        <w:rPr>
+          <w:rFonts w:ascii="Arial" w:eastAsia="Times New Roman" w:hAnsi="Arial" w:cs="Arial"/>
+          <w:sz w:val="24"/>
+          <w:szCs w:val="24"/>
+          <w:lang w:val="es-CR"/>
+        </w:rPr>
+        <w:lastRenderedPageBreak/>
+        <w:t>2.5. Más tipos NoSQL y Comparación</w:t>
+      </w:r>
+    </w:p>
+    <w:p>
+      <w:pPr>
+        <w:spacing w:before="100" w:beforeAutospacing="1" w:after="100" w:afterAutospacing="1" w:line="240" w:lineRule="auto"/>
+        <w:rPr>
+          <w:rFonts w:ascii="Arial" w:eastAsia="Times New Roman" w:hAnsi="Arial" w:cs="Arial"/>
+          <w:sz w:val="24"/>
+          <w:szCs w:val="24"/>
+          <w:lang w:val="es-CR"/>
         </w:rPr>
       </w:pPr>
       <w:bookmarkStart w:id="0" w:name="_GoBack"/>
@@ -427,7 +1734,7 @@
           <w:sz w:val="24"/>
           <w:szCs w:val="24"/>
         </w:rPr>
-        <w:t xml:space="preserve">2.2. </w:t>
+        <w:t xml:space="preserve">2.6. </w:t>
       </w:r>
       <w:proofErr w:type="spellStart"/>
       <w:r>
@@ -463,7 +1770,7 @@
           <w:sz w:val="24"/>
           <w:szCs w:val="24"/>
         </w:rPr>
-        <w:t xml:space="preserve"> 1</w:t>
+        <w:t xml:space="preserve"> 3</w:t>
       </w:r>
     </w:p>
     <w:p>
@@ -482,7 +1789,7 @@
           <w:sz w:val="24"/>
           <w:szCs w:val="24"/>
         </w:rPr>
-        <w:t xml:space="preserve">2.3. </w:t>
+        <w:t xml:space="preserve">2.7. </w:t>
       </w:r>
       <w:proofErr w:type="spellStart"/>
       <w:r>
@@ -518,7 +1825,7 @@
           <w:sz w:val="24"/>
           <w:szCs w:val="24"/>
         </w:rPr>
-        <w:t xml:space="preserve"> 2</w:t>
+        <w:t xml:space="preserve"> 4</w:t>
       </w:r>
     </w:p>
     <w:p>
@@ -537,175 +1844,6 @@
           <w:sz w:val="24"/>
           <w:szCs w:val="24"/>
         </w:rPr>
-        <w:t xml:space="preserve">2.4. </w:t>
-      </w:r>
-      <w:proofErr w:type="spellStart"/>
-      <w:r>
-        <w:rPr>
-          <w:rFonts w:ascii="Arial" w:eastAsia="Times New Roman" w:hAnsi="Arial" w:cs="Arial"/>
-          <w:sz w:val="24"/>
-          <w:szCs w:val="24"/>
-        </w:rPr>
-        <w:t>Ejercicio</w:t>
-      </w:r>
-      <w:proofErr w:type="spellEnd"/>
-      <w:r>
-        <w:rPr>
-          <w:rFonts w:ascii="Arial" w:eastAsia="Times New Roman" w:hAnsi="Arial" w:cs="Arial"/>
-          <w:sz w:val="24"/>
-          <w:szCs w:val="24"/>
-        </w:rPr>
-        <w:t xml:space="preserve"> 1</w:t>
-      </w:r>
-    </w:p>
-    <w:p>
-      <w:pPr>
-        <w:spacing w:before="100" w:beforeAutospacing="1" w:after="100" w:afterAutospacing="1" w:line="240" w:lineRule="auto"/>
-        <w:ind w:left="1440"/>
-        <w:rPr>
-          <w:rFonts w:ascii="Arial" w:eastAsia="Times New Roman" w:hAnsi="Arial" w:cs="Arial"/>
-          <w:sz w:val="24"/>
-          <w:szCs w:val="24"/>
-          <w:lang w:val="es-CR"/>
-        </w:rPr>
-      </w:pPr>
-      <w:r>
-        <w:rPr>
-          <w:rFonts w:ascii="Arial" w:eastAsia="Times New Roman" w:hAnsi="Arial" w:cs="Arial"/>
-          <w:sz w:val="24"/>
-          <w:szCs w:val="24"/>
-          <w:lang w:val="es-CR"/>
-        </w:rPr>
-        <w:t>2.5. Más tipos NoSQL y Comparación</w:t>
-      </w:r>
-    </w:p>
-    <w:p>
-      <w:pPr>
-        <w:spacing w:before="100" w:beforeAutospacing="1" w:after="100" w:afterAutospacing="1" w:line="240" w:lineRule="auto"/>
-        <w:ind w:left="1440"/>
-        <w:rPr>
-          <w:rFonts w:ascii="Arial" w:eastAsia="Times New Roman" w:hAnsi="Arial" w:cs="Arial"/>
-          <w:sz w:val="24"/>
-          <w:szCs w:val="24"/>
-        </w:rPr>
-      </w:pPr>
-      <w:r>
-        <w:rPr>
-          <w:rFonts w:ascii="Arial" w:eastAsia="Times New Roman" w:hAnsi="Arial" w:cs="Arial"/>
-          <w:sz w:val="24"/>
-          <w:szCs w:val="24"/>
-        </w:rPr>
-        <w:t xml:space="preserve">2.6. </w:t>
-      </w:r>
-      <w:proofErr w:type="spellStart"/>
-      <w:r>
-        <w:rPr>
-          <w:rFonts w:ascii="Arial" w:eastAsia="Times New Roman" w:hAnsi="Arial" w:cs="Arial"/>
-          <w:sz w:val="24"/>
-          <w:szCs w:val="24"/>
-        </w:rPr>
-        <w:t>Actividad</w:t>
-      </w:r>
-      <w:proofErr w:type="spellEnd"/>
-      <w:r>
-        <w:rPr>
-          <w:rFonts w:ascii="Arial" w:eastAsia="Times New Roman" w:hAnsi="Arial" w:cs="Arial"/>
-          <w:sz w:val="24"/>
-          <w:szCs w:val="24"/>
-        </w:rPr>
-        <w:t xml:space="preserve"> </w:t>
-      </w:r>
-      <w:proofErr w:type="spellStart"/>
-      <w:r>
-        <w:rPr>
-          <w:rFonts w:ascii="Arial" w:eastAsia="Times New Roman" w:hAnsi="Arial" w:cs="Arial"/>
-          <w:sz w:val="24"/>
-          <w:szCs w:val="24"/>
-        </w:rPr>
-        <w:t>Interactiva</w:t>
-      </w:r>
-      <w:proofErr w:type="spellEnd"/>
-      <w:r>
-        <w:rPr>
-          <w:rFonts w:ascii="Arial" w:eastAsia="Times New Roman" w:hAnsi="Arial" w:cs="Arial"/>
-          <w:sz w:val="24"/>
-          <w:szCs w:val="24"/>
-        </w:rPr>
-        <w:t xml:space="preserve"> 3</w:t>
-      </w:r>
-    </w:p>
-    <w:p>
-      <w:pPr>
-        <w:spacing w:before="100" w:beforeAutospacing="1" w:after="100" w:afterAutospacing="1" w:line="240" w:lineRule="auto"/>
-        <w:ind w:left="1440"/>
-        <w:rPr>
-          <w:rFonts w:ascii="Arial" w:eastAsia="Times New Roman" w:hAnsi="Arial" w:cs="Arial"/>
-          <w:sz w:val="24"/>
-          <w:szCs w:val="24"/>
-        </w:rPr>
-      </w:pPr>
-      <w:r>
-        <w:rPr>
-          <w:rFonts w:ascii="Arial" w:eastAsia="Times New Roman" w:hAnsi="Arial" w:cs="Arial"/>
-          <w:sz w:val="24"/>
-          <w:szCs w:val="24"/>
-        </w:rPr>
-        <w:t xml:space="preserve">2.7. </w:t>
-      </w:r>
-      <w:proofErr w:type="spellStart"/>
-      <w:r>
-        <w:rPr>
-          <w:rFonts w:ascii="Arial" w:eastAsia="Times New Roman" w:hAnsi="Arial" w:cs="Arial"/>
-          <w:sz w:val="24"/>
-          <w:szCs w:val="24"/>
-        </w:rPr>
-        <w:t>Actividad</w:t>
-      </w:r>
-      <w:proofErr w:type="spellEnd"/>
-      <w:r>
-        <w:rPr>
-          <w:rFonts w:ascii="Arial" w:eastAsia="Times New Roman" w:hAnsi="Arial" w:cs="Arial"/>
-          <w:sz w:val="24"/>
-          <w:szCs w:val="24"/>
-        </w:rPr>
-        <w:t xml:space="preserve"> </w:t>
-      </w:r>
-      <w:proofErr w:type="spellStart"/>
-      <w:r>
-        <w:rPr>
-          <w:rFonts w:ascii="Arial" w:eastAsia="Times New Roman" w:hAnsi="Arial" w:cs="Arial"/>
-          <w:sz w:val="24"/>
-          <w:szCs w:val="24"/>
-        </w:rPr>
-        <w:t>Interactiva</w:t>
-      </w:r>
-      <w:proofErr w:type="spellEnd"/>
-      <w:r>
-        <w:rPr>
-          <w:rFonts w:ascii="Arial" w:eastAsia="Times New Roman" w:hAnsi="Arial" w:cs="Arial"/>
-          <w:sz w:val="24"/>
-          <w:szCs w:val="24"/>
-        </w:rPr>
-        <w:t xml:space="preserve"> 4</w:t>
-      </w:r>
-    </w:p>
-    <w:p>
-      <w:pPr>
-        <w:spacing w:before="100" w:beforeAutospacing="1" w:after="100" w:afterAutospacing="1" w:line="240" w:lineRule="auto"/>
-        <w:ind w:left="1440"/>
-        <w:rPr>
-          <w:rFonts w:ascii="Arial" w:eastAsia="Times New Roman" w:hAnsi="Arial" w:cs="Arial"/>
-          <w:sz w:val="24"/>
-          <w:szCs w:val="24"/>
-        </w:rPr>
-      </w:pPr>
-      <w:r>
-        <w:rPr>
-          <w:rFonts w:ascii="Arial" w:eastAsia="Times New Roman" w:hAnsi="Arial" w:cs="Arial"/>
-          <w:sz w:val="24"/>
-          <w:szCs w:val="24"/>
-        </w:rPr>
-        <w:lastRenderedPageBreak/>
         <w:t xml:space="preserve">2.8. </w:t>
       </w:r>
       <w:proofErr w:type="spellStart"/>
@@ -1218,6 +2356,155 @@
     </w:lvl>
   </w:abstractNum>
   <w:abstractNum w:abstractNumId="2" w15:restartNumberingAfterBreak="0">
+    <w:nsid w:val="56AA7DC2"/>
+    <w:multiLevelType w:val="multilevel"/>
+    <w:tmpl w:val="7A520D0C"/>
+    <w:lvl w:ilvl="0">
+      <w:start w:val="1"/>
+      <w:numFmt w:val="bullet"/>
+      <w:lvlText w:val=""/>
+      <w:lvlJc w:val="left"/>
+      <w:pPr>
+        <w:tabs>
+          <w:tab w:val="num" w:pos="720"/>
+        </w:tabs>
+        <w:ind w:left="720" w:hanging="360"/>
+      </w:pPr>
+      <w:rPr>
+        <w:rFonts w:ascii="Symbol" w:hAnsi="Symbol" w:hint="default"/>
+        <w:sz w:val="20"/>
+      </w:rPr>
+    </w:lvl>
+    <w:lvl w:ilvl="1" w:tentative="1">
+      <w:start w:val="1"/>
+      <w:numFmt w:val="bullet"/>
+      <w:lvlText w:val="o"/>
+      <w:lvlJc w:val="left"/>
+      <w:pPr>
+        <w:tabs>
+          <w:tab w:val="num" w:pos="1440"/>
+        </w:tabs>
+        <w:ind w:left="1440" w:hanging="360"/>
+      </w:pPr>
+      <w:rPr>
+        <w:rFonts w:ascii="Courier New" w:hAnsi="Courier New" w:hint="default"/>
+        <w:sz w:val="20"/>
+      </w:rPr>
+    </w:lvl>
+    <w:lvl w:ilvl="2" w:tentative="1">
+      <w:start w:val="1"/>
+      <w:numFmt w:val="bullet"/>
+      <w:lvlText w:val=""/>
+      <w:lvlJc w:val="left"/>
+      <w:pPr>
+        <w:tabs>
+          <w:tab w:val="num" w:pos="2160"/>
+        </w:tabs>
+        <w:ind w:left="2160" w:hanging="360"/>
+      </w:pPr>
+      <w:rPr>
+        <w:rFonts w:ascii="Wingdings" w:hAnsi="Wingdings" w:hint="default"/>
+        <w:sz w:val="20"/>
+      </w:rPr>
+    </w:lvl>
+    <w:lvl w:ilvl="3" w:tentative="1">
+      <w:start w:val="1"/>
+      <w:numFmt w:val="bullet"/>
+      <w:lvlText w:val=""/>
+      <w:lvlJc w:val="left"/>
+      <w:pPr>
+        <w:tabs>
+          <w:tab w:val="num" w:pos="2880"/>
+        </w:tabs>
+        <w:ind w:left="2880" w:hanging="360"/>
+      </w:pPr>
+      <w:rPr>
+        <w:rFonts w:ascii="Wingdings" w:hAnsi="Wingdings" w:hint="default"/>
+        <w:sz w:val="20"/>
+      </w:rPr>
+    </w:lvl>
+    <w:lvl w:ilvl="4" w:tentative="1">
+      <w:start w:val="1"/>
+      <w:numFmt w:val="bullet"/>
+      <w:lvlText w:val=""/>
+      <w:lvlJc w:val="left"/>
+      <w:pPr>
+        <w:tabs>
+          <w:tab w:val="num" w:pos="3600"/>
+        </w:tabs>
+        <w:ind w:left="3600" w:hanging="360"/>
+      </w:pPr>
+      <w:rPr>
+        <w:rFonts w:ascii="Wingdings" w:hAnsi="Wingdings" w:hint="default"/>
+        <w:sz w:val="20"/>
+      </w:rPr>
+    </w:lvl>
+    <w:lvl w:ilvl="5" w:tentative="1">
+      <w:start w:val="1"/>
+      <w:numFmt w:val="bullet"/>
+      <w:lvlText w:val=""/>
+      <w:lvlJc w:val="left"/>
+      <w:pPr>
+        <w:tabs>
+          <w:tab w:val="num" w:pos="4320"/>
+        </w:tabs>
+        <w:ind w:left="4320" w:hanging="360"/>
+      </w:pPr>
+      <w:rPr>
+        <w:rFonts w:ascii="Wingdings" w:hAnsi="Wingdings" w:hint="default"/>
+        <w:sz w:val="20"/>
+      </w:rPr>
+    </w:lvl>
+    <w:lvl w:ilvl="6" w:tentative="1">
+      <w:start w:val="1"/>
+      <w:numFmt w:val="bullet"/>
+      <w:lvlText w:val=""/>
+      <w:lvlJc w:val="left"/>
+      <w:pPr>
+        <w:tabs>
+          <w:tab w:val="num" w:pos="5040"/>
+        </w:tabs>
+        <w:ind w:left="5040" w:hanging="360"/>
+      </w:pPr>
+      <w:rPr>
+        <w:rFonts w:ascii="Wingdings" w:hAnsi="Wingdings" w:hint="default"/>
+        <w:sz w:val="20"/>
+      </w:rPr>
+    </w:lvl>
+    <w:lvl w:ilvl="7" w:tentative="1">
+      <w:start w:val="1"/>
+      <w:numFmt w:val="bullet"/>
+      <w:lvlText w:val=""/>
+      <w:lvlJc w:val="left"/>
+      <w:pPr>
+        <w:tabs>
+          <w:tab w:val="num" w:pos="5760"/>
+        </w:tabs>
+        <w:ind w:left="5760" w:hanging="360"/>
+      </w:pPr>
+      <w:rPr>
+        <w:rFonts w:ascii="Wingdings" w:hAnsi="Wingdings" w:hint="default"/>
+        <w:sz w:val="20"/>
+      </w:rPr>
+    </w:lvl>
+    <w:lvl w:ilvl="8" w:tentative="1">
+      <w:start w:val="1"/>
+      <w:numFmt w:val="bullet"/>
+      <w:lvlText w:val=""/>
+      <w:lvlJc w:val="left"/>
+      <w:pPr>
+        <w:tabs>
+          <w:tab w:val="num" w:pos="6480"/>
+        </w:tabs>
+        <w:ind w:left="6480" w:hanging="360"/>
+      </w:pPr>
+      <w:rPr>
+        <w:rFonts w:ascii="Wingdings" w:hAnsi="Wingdings" w:hint="default"/>
+        <w:sz w:val="20"/>
+      </w:rPr>
+    </w:lvl>
+  </w:abstractNum>
+  <w:abstractNum w:abstractNumId="3" w15:restartNumberingAfterBreak="0">
     <w:nsid w:val="735711FE"/>
     <w:multiLevelType w:val="hybridMultilevel"/>
     <w:tmpl w:val="780A9E8A"/>
@@ -1304,16 +2591,135 @@
       <w:pPr>
         <w:ind w:left="6840" w:hanging="180"/>
       </w:pPr>
+    </w:lvl>
+  </w:abstractNum>
+  <w:abstractNum w:abstractNumId="4" w15:restartNumberingAfterBreak="0">
+    <w:nsid w:val="7C7578C5"/>
+    <w:multiLevelType w:val="hybridMultilevel"/>
+    <w:tmpl w:val="62B4F264"/>
+    <w:lvl w:ilvl="0" w:tplc="489E3116">
+      <w:start w:val="2"/>
+      <w:numFmt w:val="bullet"/>
+      <w:lvlText w:val="-"/>
+      <w:lvlJc w:val="left"/>
+      <w:pPr>
+        <w:ind w:left="720" w:hanging="360"/>
+      </w:pPr>
+      <w:rPr>
+        <w:rFonts w:ascii="Arial" w:eastAsia="Times New Roman" w:hAnsi="Arial" w:cs="Arial" w:hint="default"/>
+      </w:rPr>
+    </w:lvl>
+    <w:lvl w:ilvl="1" w:tplc="04090003">
+      <w:start w:val="1"/>
+      <w:numFmt w:val="bullet"/>
+      <w:lvlText w:val="o"/>
+      <w:lvlJc w:val="left"/>
+      <w:pPr>
+        <w:ind w:left="1440" w:hanging="360"/>
+      </w:pPr>
+      <w:rPr>
+        <w:rFonts w:ascii="Courier New" w:hAnsi="Courier New" w:cs="Courier New" w:hint="default"/>
+      </w:rPr>
+    </w:lvl>
+    <w:lvl w:ilvl="2" w:tplc="04090005" w:tentative="1">
+      <w:start w:val="1"/>
+      <w:numFmt w:val="bullet"/>
+      <w:lvlText w:val=""/>
+      <w:lvlJc w:val="left"/>
+      <w:pPr>
+        <w:ind w:left="2160" w:hanging="360"/>
+      </w:pPr>
+      <w:rPr>
+        <w:rFonts w:ascii="Wingdings" w:hAnsi="Wingdings" w:hint="default"/>
+      </w:rPr>
+    </w:lvl>
+    <w:lvl w:ilvl="3" w:tplc="04090001" w:tentative="1">
+      <w:start w:val="1"/>
+      <w:numFmt w:val="bullet"/>
+      <w:lvlText w:val=""/>
+      <w:lvlJc w:val="left"/>
+      <w:pPr>
+        <w:ind w:left="2880" w:hanging="360"/>
+      </w:pPr>
+      <w:rPr>
+        <w:rFonts w:ascii="Symbol" w:hAnsi="Symbol" w:hint="default"/>
+      </w:rPr>
+    </w:lvl>
+    <w:lvl w:ilvl="4" w:tplc="04090003" w:tentative="1">
+      <w:start w:val="1"/>
+      <w:numFmt w:val="bullet"/>
+      <w:lvlText w:val="o"/>
+      <w:lvlJc w:val="left"/>
+      <w:pPr>
+        <w:ind w:left="3600" w:hanging="360"/>
+      </w:pPr>
+      <w:rPr>
+        <w:rFonts w:ascii="Courier New" w:hAnsi="Courier New" w:cs="Courier New" w:hint="default"/>
+      </w:rPr>
+    </w:lvl>
+    <w:lvl w:ilvl="5" w:tplc="04090005" w:tentative="1">
+      <w:start w:val="1"/>
+      <w:numFmt w:val="bullet"/>
+      <w:lvlText w:val=""/>
+      <w:lvlJc w:val="left"/>
+      <w:pPr>
+        <w:ind w:left="4320" w:hanging="360"/>
+      </w:pPr>
+      <w:rPr>
+        <w:rFonts w:ascii="Wingdings" w:hAnsi="Wingdings" w:hint="default"/>
+      </w:rPr>
+    </w:lvl>
+    <w:lvl w:ilvl="6" w:tplc="04090001" w:tentative="1">
+      <w:start w:val="1"/>
+      <w:numFmt w:val="bullet"/>
+      <w:lvlText w:val=""/>
+      <w:lvlJc w:val="left"/>
+      <w:pPr>
+        <w:ind w:left="5040" w:hanging="360"/>
+      </w:pPr>
+      <w:rPr>
+        <w:rFonts w:ascii="Symbol" w:hAnsi="Symbol" w:hint="default"/>
+      </w:rPr>
+    </w:lvl>
+    <w:lvl w:ilvl="7" w:tplc="04090003" w:tentative="1">
+      <w:start w:val="1"/>
+      <w:numFmt w:val="bullet"/>
+      <w:lvlText w:val="o"/>
+      <w:lvlJc w:val="left"/>
+      <w:pPr>
+        <w:ind w:left="5760" w:hanging="360"/>
+      </w:pPr>
+      <w:rPr>
+        <w:rFonts w:ascii="Courier New" w:hAnsi="Courier New" w:cs="Courier New" w:hint="default"/>
+      </w:rPr>
+    </w:lvl>
+    <w:lvl w:ilvl="8" w:tplc="04090005" w:tentative="1">
+      <w:start w:val="1"/>
+      <w:numFmt w:val="bullet"/>
+      <w:lvlText w:val=""/>
+      <w:lvlJc w:val="left"/>
+      <w:pPr>
+        <w:ind w:left="6480" w:hanging="360"/>
+      </w:pPr>
+      <w:rPr>
+        <w:rFonts w:ascii="Wingdings" w:hAnsi="Wingdings" w:hint="default"/>
+      </w:rPr>
     </w:lvl>
   </w:abstractNum>
   <w:num w:numId="1">
     <w:abstractNumId w:val="0"/>
   </w:num>
   <w:num w:numId="2">
-    <w:abstractNumId w:val="2"/>
+    <w:abstractNumId w:val="3"/>
   </w:num>
   <w:num w:numId="3">
     <w:abstractNumId w:val="1"/>
+  </w:num>
+  <w:num w:numId="4">
+    <w:abstractNumId w:val="4"/>
+  </w:num>
+  <w:num w:numId="5">
+    <w:abstractNumId w:val="2"/>
   </w:num>
 </w:numbering>
 </file>
@@ -1886,6 +3292,11 @@
       <w:szCs w:val="24"/>
     </w:rPr>
   </w:style>
+  <w:style w:type="character" w:customStyle="1" w:styleId="h1-banner">
+    <w:name w:val="h1-banner"/>
+    <w:basedOn w:val="DefaultParagraphFont"/>
+    <w:rsid w:val="00CF1732"/>
+  </w:style>
 </w:styles>
 </file>
 

</xml_diff>